<commit_message>
add word template test
</commit_message>
<xml_diff>
--- a/common/src/test/resources/poi/word_tpl_3.docx
+++ b/common/src/test/resources/poi/word_tpl_3.docx
@@ -105,6 +105,7 @@
     <w:p>
       <w:pPr>
         <w:ind w:firstLine="480" w:firstLineChars="200"/>
+        <w:jc w:val="center"/>
         <w:rPr>
           <w:rFonts w:ascii="微软雅黑" w:hAnsi="微软雅黑" w:eastAsia="微软雅黑"/>
           <w:bCs/>
@@ -112,6 +113,17 @@
           <w:szCs w:val="24"/>
         </w:rPr>
       </w:pPr>
+      <w:r>
+        <w:rPr>
+          <w:rFonts w:hint="eastAsia" w:ascii="微软雅黑" w:hAnsi="微软雅黑" w:eastAsia="微软雅黑"/>
+          <w:bCs/>
+          <w:sz w:val="24"/>
+          <w:szCs w:val="24"/>
+        </w:rPr>
+        <w:t>{{gzImg}}</w:t>
+      </w:r>
+      <w:bookmarkStart w:id="1" w:name="_GoBack"/>
+      <w:bookmarkEnd w:id="1"/>
     </w:p>
     <w:p>
       <w:pPr>
@@ -260,13 +272,6 @@
             <w:insideH w:val="single" w:color="auto" w:sz="8" w:space="0"/>
             <w:insideV w:val="single" w:color="auto" w:sz="8" w:space="0"/>
           </w:tblBorders>
-          <w:shd w:val="clear" w:color="auto" w:fill="auto"/>
-          <w:tblCellMar>
-            <w:top w:w="0" w:type="dxa"/>
-            <w:left w:w="108" w:type="dxa"/>
-            <w:bottom w:w="0" w:type="dxa"/>
-            <w:right w:w="108" w:type="dxa"/>
-          </w:tblCellMar>
         </w:tblPrEx>
         <w:trPr>
           <w:trHeight w:val="629" w:hRule="atLeast"/>
@@ -1164,8 +1169,6 @@
           <w:lang w:eastAsia="zh-CN"/>
         </w:rPr>
       </w:pPr>
-      <w:bookmarkStart w:id="1" w:name="_GoBack"/>
-      <w:bookmarkEnd w:id="1"/>
     </w:p>
     <w:sectPr>
       <w:pgSz w:w="16838" w:h="11906" w:orient="landscape"/>

</xml_diff>